<commit_message>
first attempt at full stan model
</commit_message>
<xml_diff>
--- a/script_tree/bird_script_tree.docx
+++ b/script_tree/bird_script_tree.docx
@@ -30,7 +30,15 @@
         <w:t>.</w:t>
       </w:r>
       <w:r>
-        <w:t xml:space="preserve">  Scripts are ordered so that they can be run in order of first appearance without problems.</w:t>
+        <w:t xml:space="preserve">  Scripts can be run in order of first appearance</w:t>
+      </w:r>
+      <w:r>
+        <w:t xml:space="preserve"> in this list</w:t>
+      </w:r>
+      <w:bookmarkStart w:id="0" w:name="_GoBack"/>
+      <w:bookmarkEnd w:id="0"/>
+      <w:r>
+        <w:t xml:space="preserve"> without problems.</w:t>
       </w:r>
     </w:p>
     <w:p>
@@ -265,6 +273,9 @@
       </w:r>
       <w:proofErr w:type="spellEnd"/>
       <w:proofErr w:type="gramEnd"/>
+      <w:r>
+        <w:t xml:space="preserve">    # still need to do precipitation and wildlife-friendliness</w:t>
+      </w:r>
     </w:p>
     <w:p>
       <w:pPr>
@@ -791,6 +802,9 @@
       </w:r>
       <w:proofErr w:type="spellEnd"/>
       <w:proofErr w:type="gramEnd"/>
+      <w:r>
+        <w:t xml:space="preserve">         # Still requires some additional checking by hand   </w:t>
+      </w:r>
     </w:p>
     <w:p>
       <w:pPr>
@@ -834,6 +848,25 @@
       <w:pPr>
         <w:pStyle w:val="ListParagraph"/>
         <w:numPr>
+          <w:ilvl w:val="1"/>
+          <w:numId w:val="3"/>
+        </w:numPr>
+      </w:pPr>
+      <w:proofErr w:type="spellStart"/>
+      <w:r>
+        <w:t>birdlife_</w:t>
+      </w:r>
+      <w:proofErr w:type="gramStart"/>
+      <w:r>
+        <w:t>scraper.R</w:t>
+      </w:r>
+      <w:proofErr w:type="spellEnd"/>
+      <w:proofErr w:type="gramEnd"/>
+    </w:p>
+    <w:p>
+      <w:pPr>
+        <w:pStyle w:val="ListParagraph"/>
+        <w:numPr>
           <w:ilvl w:val="0"/>
           <w:numId w:val="3"/>
         </w:numPr>
@@ -860,8 +893,6 @@
       <w:r>
         <w:t>species_lists.R</w:t>
       </w:r>
-      <w:bookmarkStart w:id="0" w:name="_GoBack"/>
-      <w:bookmarkEnd w:id="0"/>
     </w:p>
     <w:p>
       <w:pPr>
@@ -1012,6 +1043,42 @@
       <w:proofErr w:type="gramStart"/>
       <w:r>
         <w:t>dates.R</w:t>
+      </w:r>
+      <w:proofErr w:type="spellEnd"/>
+      <w:proofErr w:type="gramEnd"/>
+    </w:p>
+    <w:p/>
+    <w:p>
+      <w:pPr>
+        <w:rPr>
+          <w:b/>
+        </w:rPr>
+      </w:pPr>
+      <w:r>
+        <w:rPr>
+          <w:b/>
+        </w:rPr>
+        <w:t>Analysis</w:t>
+      </w:r>
+    </w:p>
+    <w:p>
+      <w:pPr>
+        <w:pStyle w:val="ListParagraph"/>
+        <w:numPr>
+          <w:ilvl w:val="0"/>
+          <w:numId w:val="14"/>
+        </w:numPr>
+        <w:rPr>
+          <w:b/>
+        </w:rPr>
+      </w:pPr>
+      <w:proofErr w:type="spellStart"/>
+      <w:r>
+        <w:t>occupancyMod_</w:t>
+      </w:r>
+      <w:proofErr w:type="gramStart"/>
+      <w:r>
+        <w:t>full.stan</w:t>
       </w:r>
       <w:proofErr w:type="spellEnd"/>
       <w:proofErr w:type="gramEnd"/>
@@ -1144,7 +1211,7 @@
   <w:abstractNum w:abstractNumId="1" w15:restartNumberingAfterBreak="0">
     <w:nsid w:val="141E6C45"/>
     <w:multiLevelType w:val="hybridMultilevel"/>
-    <w:tmpl w:val="B240EE90"/>
+    <w:tmpl w:val="359E4C00"/>
     <w:lvl w:ilvl="0" w:tplc="04090001">
       <w:start w:val="1"/>
       <w:numFmt w:val="bullet"/>

</xml_diff>

<commit_message>
fixed bug in stan model and added shell script for HPC computing on ShARC.  Also added separate get_mainland file to use with source() and began script to map sample completeness which is currently unfinished.
</commit_message>
<xml_diff>
--- a/script_tree/bird_script_tree.docx
+++ b/script_tree/bird_script_tree.docx
@@ -35,8 +35,6 @@
       <w:r>
         <w:t xml:space="preserve"> in this list</w:t>
       </w:r>
-      <w:bookmarkStart w:id="0" w:name="_GoBack"/>
-      <w:bookmarkEnd w:id="0"/>
       <w:r>
         <w:t xml:space="preserve"> without problems.</w:t>
       </w:r>
@@ -1082,6 +1080,45 @@
       </w:r>
       <w:proofErr w:type="spellEnd"/>
       <w:proofErr w:type="gramEnd"/>
+    </w:p>
+    <w:p>
+      <w:pPr>
+        <w:pStyle w:val="ListParagraph"/>
+        <w:numPr>
+          <w:ilvl w:val="0"/>
+          <w:numId w:val="14"/>
+        </w:numPr>
+        <w:rPr>
+          <w:b/>
+        </w:rPr>
+      </w:pPr>
+      <w:proofErr w:type="spellStart"/>
+      <w:r>
+        <w:t>bird_occupancy_</w:t>
+      </w:r>
+      <w:proofErr w:type="gramStart"/>
+      <w:r>
+        <w:t>full.R</w:t>
+      </w:r>
+      <w:proofErr w:type="spellEnd"/>
+      <w:proofErr w:type="gramEnd"/>
+    </w:p>
+    <w:p>
+      <w:pPr>
+        <w:pStyle w:val="ListParagraph"/>
+        <w:numPr>
+          <w:ilvl w:val="1"/>
+          <w:numId w:val="14"/>
+        </w:numPr>
+        <w:rPr>
+          <w:b/>
+        </w:rPr>
+      </w:pPr>
+      <w:r>
+        <w:t>format_for_analysis.R</w:t>
+      </w:r>
+      <w:bookmarkStart w:id="0" w:name="_GoBack"/>
+      <w:bookmarkEnd w:id="0"/>
     </w:p>
     <w:sectPr>
       <w:pgSz w:w="12240" w:h="15840"/>

</xml_diff>

<commit_message>
got distance covariate working and retooled biogeographic covariates
</commit_message>
<xml_diff>
--- a/script_tree/bird_script_tree.docx
+++ b/script_tree/bird_script_tree.docx
@@ -16,15 +16,7 @@
         <w:t xml:space="preserve"> break up the code base by topic.  Solid bullets correspond to code files.  Hollow sub-bullets indicate each script that</w:t>
       </w:r>
       <w:r>
-        <w:t xml:space="preserve"> produces objects (generally saved to disk, except in cases of scripts called via `</w:t>
-      </w:r>
-      <w:proofErr w:type="gramStart"/>
-      <w:r>
-        <w:t>source(</w:t>
-      </w:r>
-      <w:proofErr w:type="gramEnd"/>
-      <w:r>
-        <w:t>)`) required for the script to run</w:t>
+        <w:t xml:space="preserve"> produces objects (generally saved to disk, except in cases of scripts called via `source()`) required for the script to run</w:t>
       </w:r>
       <w:r>
         <w:t>.</w:t>
@@ -73,14 +65,9 @@
       </w:pPr>
       <w:proofErr w:type="spellStart"/>
       <w:r>
-        <w:t>species_</w:t>
-      </w:r>
-      <w:proofErr w:type="gramStart"/>
-      <w:r>
-        <w:t>lists.R</w:t>
-      </w:r>
-      <w:proofErr w:type="spellEnd"/>
-      <w:proofErr w:type="gramEnd"/>
+        <w:t>species_lists.R</w:t>
+      </w:r>
+      <w:proofErr w:type="spellEnd"/>
       <w:r>
         <w:t xml:space="preserve">   </w:t>
       </w:r>
@@ -102,14 +89,9 @@
       </w:pPr>
       <w:proofErr w:type="spellStart"/>
       <w:r>
-        <w:t>nf_species_</w:t>
-      </w:r>
-      <w:proofErr w:type="gramStart"/>
-      <w:r>
-        <w:t>list.R</w:t>
-      </w:r>
-      <w:proofErr w:type="spellEnd"/>
-      <w:proofErr w:type="gramEnd"/>
+        <w:t>nf_species_list.R</w:t>
+      </w:r>
+      <w:proofErr w:type="spellEnd"/>
       <w:r>
         <w:t xml:space="preserve">   </w:t>
       </w:r>
@@ -131,14 +113,9 @@
       </w:pPr>
       <w:proofErr w:type="spellStart"/>
       <w:r>
-        <w:t>species_</w:t>
-      </w:r>
-      <w:proofErr w:type="gramStart"/>
-      <w:r>
-        <w:t>lists.R</w:t>
-      </w:r>
-      <w:proofErr w:type="spellEnd"/>
-      <w:proofErr w:type="gramEnd"/>
+        <w:t>species_lists.R</w:t>
+      </w:r>
+      <w:proofErr w:type="spellEnd"/>
     </w:p>
     <w:p>
       <w:pPr>
@@ -171,7 +148,6 @@
       <w:r>
         <w:t>GEE_setup.sh</w:t>
       </w:r>
-      <w:proofErr w:type="gramStart"/>
       <w:r>
         <w:t xml:space="preserve">   </w:t>
       </w:r>
@@ -182,7 +158,6 @@
         </w:rPr>
         <w:t>(</w:t>
       </w:r>
-      <w:proofErr w:type="gramEnd"/>
       <w:r>
         <w:rPr>
           <w:sz w:val="20"/>
@@ -208,14 +183,9 @@
       </w:pPr>
       <w:proofErr w:type="spellStart"/>
       <w:r>
-        <w:t>coord_</w:t>
-      </w:r>
-      <w:proofErr w:type="gramStart"/>
-      <w:r>
-        <w:t>processing.R</w:t>
-      </w:r>
-      <w:proofErr w:type="spellEnd"/>
-      <w:proofErr w:type="gramEnd"/>
+        <w:t>coord_processing.R</w:t>
+      </w:r>
+      <w:proofErr w:type="spellEnd"/>
       <w:r>
         <w:t xml:space="preserve">   </w:t>
       </w:r>
@@ -263,14 +233,9 @@
       </w:pPr>
       <w:proofErr w:type="spellStart"/>
       <w:r>
-        <w:t>points_</w:t>
-      </w:r>
-      <w:proofErr w:type="gramStart"/>
-      <w:r>
-        <w:t>formatting.R</w:t>
-      </w:r>
-      <w:proofErr w:type="spellEnd"/>
-      <w:proofErr w:type="gramEnd"/>
+        <w:t>points_formatting.R</w:t>
+      </w:r>
+      <w:proofErr w:type="spellEnd"/>
       <w:r>
         <w:t xml:space="preserve">    # still need to do precipitation and wildlife-friendliness</w:t>
       </w:r>
@@ -297,14 +262,9 @@
       </w:pPr>
       <w:proofErr w:type="spellStart"/>
       <w:r>
-        <w:t>coord_</w:t>
-      </w:r>
-      <w:proofErr w:type="gramStart"/>
-      <w:r>
-        <w:t>processing.R</w:t>
-      </w:r>
-      <w:proofErr w:type="spellEnd"/>
-      <w:proofErr w:type="gramEnd"/>
+        <w:t>coord_processing.R</w:t>
+      </w:r>
+      <w:proofErr w:type="spellEnd"/>
     </w:p>
     <w:p>
       <w:pPr>
@@ -342,14 +302,9 @@
       </w:pPr>
       <w:proofErr w:type="spellStart"/>
       <w:r>
-        <w:t>bird_import_and_</w:t>
-      </w:r>
-      <w:proofErr w:type="gramStart"/>
-      <w:r>
-        <w:t>cleaning.R</w:t>
-      </w:r>
-      <w:proofErr w:type="spellEnd"/>
-      <w:proofErr w:type="gramEnd"/>
+        <w:t>bird_import_and_cleaning.R</w:t>
+      </w:r>
+      <w:proofErr w:type="spellEnd"/>
     </w:p>
     <w:p>
       <w:pPr>
@@ -361,14 +316,9 @@
       </w:pPr>
       <w:proofErr w:type="spellStart"/>
       <w:r>
-        <w:t>species_</w:t>
-      </w:r>
-      <w:proofErr w:type="gramStart"/>
-      <w:r>
-        <w:t>lists.R</w:t>
-      </w:r>
-      <w:proofErr w:type="spellEnd"/>
-      <w:proofErr w:type="gramEnd"/>
+        <w:t>species_lists.R</w:t>
+      </w:r>
+      <w:proofErr w:type="spellEnd"/>
     </w:p>
     <w:p>
       <w:pPr>
@@ -380,14 +330,9 @@
       </w:pPr>
       <w:proofErr w:type="spellStart"/>
       <w:r>
-        <w:t>points_</w:t>
-      </w:r>
-      <w:proofErr w:type="gramStart"/>
-      <w:r>
-        <w:t>formatting.R</w:t>
-      </w:r>
-      <w:proofErr w:type="spellEnd"/>
-      <w:proofErr w:type="gramEnd"/>
+        <w:t>points_formatting.R</w:t>
+      </w:r>
+      <w:proofErr w:type="spellEnd"/>
     </w:p>
     <w:p>
       <w:pPr>
@@ -419,14 +364,9 @@
       </w:pPr>
       <w:proofErr w:type="spellStart"/>
       <w:r>
-        <w:t>hydrosheds_</w:t>
-      </w:r>
-      <w:proofErr w:type="gramStart"/>
-      <w:r>
-        <w:t>extraction.R</w:t>
-      </w:r>
-      <w:proofErr w:type="spellEnd"/>
-      <w:proofErr w:type="gramEnd"/>
+        <w:t>hydrosheds_extraction.R</w:t>
+      </w:r>
+      <w:proofErr w:type="spellEnd"/>
       <w:r>
         <w:t xml:space="preserve">   </w:t>
       </w:r>
@@ -448,14 +388,9 @@
       </w:pPr>
       <w:proofErr w:type="spellStart"/>
       <w:r>
-        <w:t>ayerbe_</w:t>
-      </w:r>
-      <w:proofErr w:type="gramStart"/>
-      <w:r>
-        <w:t>maps.R</w:t>
-      </w:r>
-      <w:proofErr w:type="spellEnd"/>
-      <w:proofErr w:type="gramEnd"/>
+        <w:t>ayerbe_maps.R</w:t>
+      </w:r>
+      <w:proofErr w:type="spellEnd"/>
     </w:p>
     <w:p>
       <w:pPr>
@@ -467,14 +402,9 @@
       </w:pPr>
       <w:proofErr w:type="spellStart"/>
       <w:r>
-        <w:t>species_</w:t>
-      </w:r>
-      <w:proofErr w:type="gramStart"/>
-      <w:r>
-        <w:t>lists.R</w:t>
-      </w:r>
-      <w:proofErr w:type="spellEnd"/>
-      <w:proofErr w:type="gramEnd"/>
+        <w:t>species_lists.R</w:t>
+      </w:r>
+      <w:proofErr w:type="spellEnd"/>
     </w:p>
     <w:p>
       <w:pPr>
@@ -486,14 +416,9 @@
       </w:pPr>
       <w:proofErr w:type="spellStart"/>
       <w:r>
-        <w:t>combined_bird_</w:t>
-      </w:r>
-      <w:proofErr w:type="gramStart"/>
-      <w:r>
-        <w:t>maps.R</w:t>
-      </w:r>
-      <w:proofErr w:type="spellEnd"/>
-      <w:proofErr w:type="gramEnd"/>
+        <w:t>combined_bird_maps.R</w:t>
+      </w:r>
+      <w:proofErr w:type="spellEnd"/>
     </w:p>
     <w:p>
       <w:pPr>
@@ -505,14 +430,9 @@
       </w:pPr>
       <w:proofErr w:type="spellStart"/>
       <w:r>
-        <w:t>species_</w:t>
-      </w:r>
-      <w:proofErr w:type="gramStart"/>
-      <w:r>
-        <w:t>lists.R</w:t>
-      </w:r>
-      <w:proofErr w:type="spellEnd"/>
-      <w:proofErr w:type="gramEnd"/>
+        <w:t>species_lists.R</w:t>
+      </w:r>
+      <w:proofErr w:type="spellEnd"/>
     </w:p>
     <w:p>
       <w:pPr>
@@ -524,14 +444,9 @@
       </w:pPr>
       <w:proofErr w:type="spellStart"/>
       <w:r>
-        <w:t>bird_import_and_</w:t>
-      </w:r>
-      <w:proofErr w:type="gramStart"/>
-      <w:r>
-        <w:t>cleaning.R</w:t>
-      </w:r>
-      <w:proofErr w:type="spellEnd"/>
-      <w:proofErr w:type="gramEnd"/>
+        <w:t>bird_import_and_cleaning.R</w:t>
+      </w:r>
+      <w:proofErr w:type="spellEnd"/>
     </w:p>
     <w:p>
       <w:pPr>
@@ -543,14 +458,9 @@
       </w:pPr>
       <w:proofErr w:type="spellStart"/>
       <w:r>
-        <w:t>hydrosheds_</w:t>
-      </w:r>
-      <w:proofErr w:type="gramStart"/>
-      <w:r>
-        <w:t>extraction.R</w:t>
-      </w:r>
-      <w:proofErr w:type="spellEnd"/>
-      <w:proofErr w:type="gramEnd"/>
+        <w:t>hydrosheds_extraction.R</w:t>
+      </w:r>
+      <w:proofErr w:type="spellEnd"/>
     </w:p>
     <w:p>
       <w:pPr>
@@ -562,14 +472,9 @@
       </w:pPr>
       <w:proofErr w:type="spellStart"/>
       <w:r>
-        <w:t>ayerbe_</w:t>
-      </w:r>
-      <w:proofErr w:type="gramStart"/>
-      <w:r>
-        <w:t>maps.R</w:t>
-      </w:r>
-      <w:proofErr w:type="spellEnd"/>
-      <w:proofErr w:type="gramEnd"/>
+        <w:t>ayerbe_maps.R</w:t>
+      </w:r>
+      <w:proofErr w:type="spellEnd"/>
     </w:p>
     <w:p>
       <w:pPr>
@@ -601,14 +506,9 @@
       </w:pPr>
       <w:proofErr w:type="spellStart"/>
       <w:r>
-        <w:t>birdlife_</w:t>
-      </w:r>
-      <w:proofErr w:type="gramStart"/>
-      <w:r>
-        <w:t>scraper.R</w:t>
-      </w:r>
-      <w:proofErr w:type="spellEnd"/>
-      <w:proofErr w:type="gramEnd"/>
+        <w:t>birdlife_scraper.R</w:t>
+      </w:r>
+      <w:proofErr w:type="spellEnd"/>
     </w:p>
     <w:p>
       <w:pPr>
@@ -620,14 +520,9 @@
       </w:pPr>
       <w:proofErr w:type="spellStart"/>
       <w:r>
-        <w:t>nf_species_</w:t>
-      </w:r>
-      <w:proofErr w:type="gramStart"/>
-      <w:r>
-        <w:t>list.R</w:t>
-      </w:r>
-      <w:proofErr w:type="spellEnd"/>
-      <w:proofErr w:type="gramEnd"/>
+        <w:t>nf_species_list.R</w:t>
+      </w:r>
+      <w:proofErr w:type="spellEnd"/>
     </w:p>
     <w:p>
       <w:pPr>
@@ -639,14 +534,9 @@
       </w:pPr>
       <w:proofErr w:type="spellStart"/>
       <w:r>
-        <w:t>parker_</w:t>
-      </w:r>
-      <w:proofErr w:type="gramStart"/>
-      <w:r>
-        <w:t>standardization.R</w:t>
-      </w:r>
-      <w:proofErr w:type="spellEnd"/>
-      <w:proofErr w:type="gramEnd"/>
+        <w:t>parker_standardization.R</w:t>
+      </w:r>
+      <w:proofErr w:type="spellEnd"/>
     </w:p>
     <w:p>
       <w:pPr>
@@ -658,14 +548,9 @@
       </w:pPr>
       <w:proofErr w:type="spellStart"/>
       <w:r>
-        <w:t>nf_species_</w:t>
-      </w:r>
-      <w:proofErr w:type="gramStart"/>
-      <w:r>
-        <w:t>list.R</w:t>
-      </w:r>
-      <w:proofErr w:type="spellEnd"/>
-      <w:proofErr w:type="gramEnd"/>
+        <w:t>nf_species_list.R</w:t>
+      </w:r>
+      <w:proofErr w:type="spellEnd"/>
     </w:p>
     <w:p>
       <w:pPr>
@@ -677,14 +562,9 @@
       </w:pPr>
       <w:proofErr w:type="spellStart"/>
       <w:r>
-        <w:t>birdlife_</w:t>
-      </w:r>
-      <w:proofErr w:type="gramStart"/>
-      <w:r>
-        <w:t>scraper.R</w:t>
-      </w:r>
-      <w:proofErr w:type="spellEnd"/>
-      <w:proofErr w:type="gramEnd"/>
+        <w:t>birdlife_scraper.R</w:t>
+      </w:r>
+      <w:proofErr w:type="spellEnd"/>
     </w:p>
     <w:p>
       <w:pPr>
@@ -696,14 +576,9 @@
       </w:pPr>
       <w:proofErr w:type="spellStart"/>
       <w:r>
-        <w:t>species_</w:t>
-      </w:r>
-      <w:proofErr w:type="gramStart"/>
-      <w:r>
-        <w:t>lists.R</w:t>
-      </w:r>
-      <w:proofErr w:type="spellEnd"/>
-      <w:proofErr w:type="gramEnd"/>
+        <w:t>species_lists.R</w:t>
+      </w:r>
+      <w:proofErr w:type="spellEnd"/>
     </w:p>
     <w:p>
       <w:pPr>
@@ -715,14 +590,9 @@
       </w:pPr>
       <w:proofErr w:type="spellStart"/>
       <w:r>
-        <w:t>elevations_prep_and_</w:t>
-      </w:r>
-      <w:proofErr w:type="gramStart"/>
-      <w:r>
-        <w:t>exploration.R</w:t>
-      </w:r>
-      <w:proofErr w:type="spellEnd"/>
-      <w:proofErr w:type="gramEnd"/>
+        <w:t>elevations_prep_and_exploration.R</w:t>
+      </w:r>
+      <w:proofErr w:type="spellEnd"/>
     </w:p>
     <w:p>
       <w:pPr>
@@ -735,14 +605,9 @@
       <w:proofErr w:type="spellStart"/>
       <w:r>
         <w:lastRenderedPageBreak/>
-        <w:t>species_</w:t>
-      </w:r>
-      <w:proofErr w:type="gramStart"/>
-      <w:r>
-        <w:t>lists.R</w:t>
-      </w:r>
-      <w:proofErr w:type="spellEnd"/>
-      <w:proofErr w:type="gramEnd"/>
+        <w:t>species_lists.R</w:t>
+      </w:r>
+      <w:proofErr w:type="spellEnd"/>
     </w:p>
     <w:p>
       <w:pPr>
@@ -754,14 +619,9 @@
       </w:pPr>
       <w:proofErr w:type="spellStart"/>
       <w:r>
-        <w:t>species_covariate_</w:t>
-      </w:r>
-      <w:proofErr w:type="gramStart"/>
-      <w:r>
-        <w:t>formatting.R</w:t>
-      </w:r>
-      <w:proofErr w:type="spellEnd"/>
-      <w:proofErr w:type="gramEnd"/>
+        <w:t>species_covariate_formatting.R</w:t>
+      </w:r>
+      <w:proofErr w:type="spellEnd"/>
     </w:p>
     <w:p>
       <w:pPr>
@@ -773,14 +633,9 @@
       </w:pPr>
       <w:proofErr w:type="spellStart"/>
       <w:r>
-        <w:t>species_</w:t>
-      </w:r>
-      <w:proofErr w:type="gramStart"/>
-      <w:r>
-        <w:t>lists.R</w:t>
-      </w:r>
-      <w:proofErr w:type="spellEnd"/>
-      <w:proofErr w:type="gramEnd"/>
+        <w:t>species_lists.R</w:t>
+      </w:r>
+      <w:proofErr w:type="spellEnd"/>
     </w:p>
     <w:p>
       <w:pPr>
@@ -792,17 +647,11 @@
       </w:pPr>
       <w:proofErr w:type="spellStart"/>
       <w:r>
-        <w:t>parker_</w:t>
-      </w:r>
-      <w:proofErr w:type="gramStart"/>
-      <w:r>
-        <w:t>standardization.R</w:t>
-      </w:r>
-      <w:proofErr w:type="spellEnd"/>
-      <w:proofErr w:type="gramEnd"/>
-      <w:r>
-        <w:t xml:space="preserve">         # Still requires some additional checking by hand   </w:t>
-      </w:r>
+        <w:t>parker_standardization.R</w:t>
+      </w:r>
+      <w:bookmarkStart w:id="0" w:name="_GoBack"/>
+      <w:bookmarkEnd w:id="0"/>
+      <w:proofErr w:type="spellEnd"/>
     </w:p>
     <w:p>
       <w:pPr>
@@ -814,14 +663,9 @@
       </w:pPr>
       <w:proofErr w:type="spellStart"/>
       <w:r>
-        <w:t>combined_bird_</w:t>
-      </w:r>
-      <w:proofErr w:type="gramStart"/>
-      <w:r>
-        <w:t>maps.R</w:t>
-      </w:r>
-      <w:proofErr w:type="spellEnd"/>
-      <w:proofErr w:type="gramEnd"/>
+        <w:t>combined_bird_maps.R</w:t>
+      </w:r>
+      <w:proofErr w:type="spellEnd"/>
     </w:p>
     <w:p>
       <w:pPr>
@@ -833,14 +677,9 @@
       </w:pPr>
       <w:proofErr w:type="spellStart"/>
       <w:r>
-        <w:t>elevations_prep_and_</w:t>
-      </w:r>
-      <w:proofErr w:type="gramStart"/>
-      <w:r>
-        <w:t>exploration.R</w:t>
-      </w:r>
-      <w:proofErr w:type="spellEnd"/>
-      <w:proofErr w:type="gramEnd"/>
+        <w:t>elevations_prep_and_exploration.R</w:t>
+      </w:r>
+      <w:proofErr w:type="spellEnd"/>
     </w:p>
     <w:p>
       <w:pPr>
@@ -852,14 +691,9 @@
       </w:pPr>
       <w:proofErr w:type="spellStart"/>
       <w:r>
-        <w:t>birdlife_</w:t>
-      </w:r>
-      <w:proofErr w:type="gramStart"/>
-      <w:r>
-        <w:t>scraper.R</w:t>
-      </w:r>
-      <w:proofErr w:type="spellEnd"/>
-      <w:proofErr w:type="gramEnd"/>
+        <w:t>birdlife_scraper.R</w:t>
+      </w:r>
+      <w:proofErr w:type="spellEnd"/>
     </w:p>
     <w:p>
       <w:pPr>
@@ -871,14 +705,9 @@
       </w:pPr>
       <w:proofErr w:type="spellStart"/>
       <w:r>
-        <w:t>migratory_</w:t>
-      </w:r>
-      <w:proofErr w:type="gramStart"/>
-      <w:r>
-        <w:t>dates.R</w:t>
-      </w:r>
-      <w:proofErr w:type="spellEnd"/>
-      <w:proofErr w:type="gramEnd"/>
+        <w:t>migratory_dates.R</w:t>
+      </w:r>
+      <w:proofErr w:type="spellEnd"/>
     </w:p>
     <w:p>
       <w:pPr>
@@ -922,14 +751,9 @@
       </w:pPr>
       <w:proofErr w:type="spellStart"/>
       <w:r>
-        <w:t>format_for_</w:t>
-      </w:r>
-      <w:proofErr w:type="gramStart"/>
-      <w:r>
-        <w:t>analysis.R</w:t>
-      </w:r>
-      <w:proofErr w:type="spellEnd"/>
-      <w:proofErr w:type="gramEnd"/>
+        <w:t>format_for_analysis.R</w:t>
+      </w:r>
+      <w:proofErr w:type="spellEnd"/>
     </w:p>
     <w:p>
       <w:pPr>
@@ -941,14 +765,9 @@
       </w:pPr>
       <w:proofErr w:type="spellStart"/>
       <w:r>
-        <w:t>combined_bird_</w:t>
-      </w:r>
-      <w:proofErr w:type="gramStart"/>
-      <w:r>
-        <w:t>maps.R</w:t>
-      </w:r>
-      <w:proofErr w:type="spellEnd"/>
-      <w:proofErr w:type="gramEnd"/>
+        <w:t>combined_bird_maps.R</w:t>
+      </w:r>
+      <w:proofErr w:type="spellEnd"/>
     </w:p>
     <w:p>
       <w:pPr>
@@ -960,14 +779,9 @@
       </w:pPr>
       <w:proofErr w:type="spellStart"/>
       <w:r>
-        <w:t>bird_import_and_</w:t>
-      </w:r>
-      <w:proofErr w:type="gramStart"/>
-      <w:r>
-        <w:t>cleaning.R</w:t>
-      </w:r>
-      <w:proofErr w:type="spellEnd"/>
-      <w:proofErr w:type="gramEnd"/>
+        <w:t>bird_import_and_cleaning.R</w:t>
+      </w:r>
+      <w:proofErr w:type="spellEnd"/>
     </w:p>
     <w:p>
       <w:pPr>
@@ -979,14 +793,9 @@
       </w:pPr>
       <w:proofErr w:type="spellStart"/>
       <w:r>
-        <w:t>elevations_prep_and_</w:t>
-      </w:r>
-      <w:proofErr w:type="gramStart"/>
-      <w:r>
-        <w:t>exploration.R</w:t>
-      </w:r>
-      <w:proofErr w:type="spellEnd"/>
-      <w:proofErr w:type="gramEnd"/>
+        <w:t>elevations_prep_and_exploration.R</w:t>
+      </w:r>
+      <w:proofErr w:type="spellEnd"/>
     </w:p>
     <w:p>
       <w:pPr>
@@ -998,14 +807,9 @@
       </w:pPr>
       <w:proofErr w:type="spellStart"/>
       <w:r>
-        <w:t>points_</w:t>
-      </w:r>
-      <w:proofErr w:type="gramStart"/>
-      <w:r>
-        <w:t>formatting.R</w:t>
-      </w:r>
-      <w:proofErr w:type="spellEnd"/>
-      <w:proofErr w:type="gramEnd"/>
+        <w:t>points_formatting.R</w:t>
+      </w:r>
+      <w:proofErr w:type="spellEnd"/>
     </w:p>
     <w:p>
       <w:pPr>
@@ -1017,14 +821,9 @@
       </w:pPr>
       <w:proofErr w:type="spellStart"/>
       <w:r>
-        <w:t>species_covariate_</w:t>
-      </w:r>
-      <w:proofErr w:type="gramStart"/>
-      <w:r>
-        <w:t>formatting.R</w:t>
-      </w:r>
-      <w:proofErr w:type="spellEnd"/>
-      <w:proofErr w:type="gramEnd"/>
+        <w:t>species_covariate_formatting.R</w:t>
+      </w:r>
+      <w:proofErr w:type="spellEnd"/>
     </w:p>
     <w:p>
       <w:pPr>
@@ -1036,14 +835,9 @@
       </w:pPr>
       <w:proofErr w:type="spellStart"/>
       <w:r>
-        <w:t>migratory_</w:t>
-      </w:r>
-      <w:proofErr w:type="gramStart"/>
-      <w:r>
-        <w:t>dates.R</w:t>
-      </w:r>
-      <w:proofErr w:type="spellEnd"/>
-      <w:proofErr w:type="gramEnd"/>
+        <w:t>migratory_dates.R</w:t>
+      </w:r>
+      <w:proofErr w:type="spellEnd"/>
     </w:p>
     <w:p/>
     <w:p>
@@ -1072,14 +866,9 @@
       </w:pPr>
       <w:proofErr w:type="spellStart"/>
       <w:r>
-        <w:t>occupancyMod_</w:t>
-      </w:r>
-      <w:proofErr w:type="gramStart"/>
-      <w:r>
-        <w:t>full.stan</w:t>
-      </w:r>
-      <w:proofErr w:type="spellEnd"/>
-      <w:proofErr w:type="gramEnd"/>
+        <w:t>occupancyMod_full.stan</w:t>
+      </w:r>
+      <w:proofErr w:type="spellEnd"/>
     </w:p>
     <w:p>
       <w:pPr>
@@ -1094,14 +883,9 @@
       </w:pPr>
       <w:proofErr w:type="spellStart"/>
       <w:r>
-        <w:t>bird_occupancy_</w:t>
-      </w:r>
-      <w:proofErr w:type="gramStart"/>
-      <w:r>
-        <w:t>full.R</w:t>
-      </w:r>
-      <w:proofErr w:type="spellEnd"/>
-      <w:proofErr w:type="gramEnd"/>
+        <w:t>bird_occupancy_full.R</w:t>
+      </w:r>
+      <w:proofErr w:type="spellEnd"/>
     </w:p>
     <w:p>
       <w:pPr>
@@ -1117,8 +901,6 @@
       <w:r>
         <w:t>format_for_analysis.R</w:t>
       </w:r>
-      <w:bookmarkStart w:id="0" w:name="_GoBack"/>
-      <w:bookmarkEnd w:id="0"/>
     </w:p>
     <w:sectPr>
       <w:pgSz w:w="12240" w:h="15840"/>

</xml_diff>